<commit_message>
Update lab7-8 + add lab9
</commit_message>
<xml_diff>
--- a/Стандарты Отчет 7.docx
+++ b/Стандарты Отчет 7.docx
@@ -935,7 +935,16 @@
           <w:sz w:val="28"/>
           <w:szCs w:val="28"/>
         </w:rPr>
-        <w:t>RESR</w:t>
+        <w:t>RES</w:t>
+      </w:r>
+      <w:r>
+        <w:rPr>
+          <w:i/>
+          <w:sz w:val="28"/>
+          <w:szCs w:val="28"/>
+          <w:lang w:val="en-US"/>
+        </w:rPr>
+        <w:t>T</w:t>
       </w:r>
       <w:r>
         <w:rPr>
@@ -1232,7 +1241,35 @@
           <w:sz w:val="28"/>
           <w:szCs w:val="28"/>
         </w:rPr>
-        <w:t>стандарт для индексации и поиска описаний веб-сервисов.</w:t>
+        <w:t>стандарт для индексации</w:t>
+      </w:r>
+      <w:r>
+        <w:rPr>
+          <w:sz w:val="28"/>
+          <w:szCs w:val="28"/>
+        </w:rPr>
+        <w:t>,</w:t>
+      </w:r>
+      <w:r>
+        <w:rPr>
+          <w:sz w:val="28"/>
+          <w:szCs w:val="28"/>
+        </w:rPr>
+        <w:t xml:space="preserve"> поиска </w:t>
+      </w:r>
+      <w:r>
+        <w:rPr>
+          <w:sz w:val="28"/>
+          <w:szCs w:val="28"/>
+        </w:rPr>
+        <w:t xml:space="preserve">и обнаружения </w:t>
+      </w:r>
+      <w:r>
+        <w:rPr>
+          <w:sz w:val="28"/>
+          <w:szCs w:val="28"/>
+        </w:rPr>
+        <w:t>описаний веб-сервисов.</w:t>
       </w:r>
     </w:p>
     <w:p>
@@ -1523,7 +1560,15 @@
           <w:szCs w:val="28"/>
           <w:lang w:val="en-US"/>
         </w:rPr>
-        <w:t>SOAP-</w:t>
+        <w:t>SOAP</w:t>
+      </w:r>
+      <w:r>
+        <w:rPr>
+          <w:bCs/>
+          <w:sz w:val="28"/>
+          <w:szCs w:val="28"/>
+        </w:rPr>
+        <w:t>-</w:t>
       </w:r>
       <w:r>
         <w:rPr>
@@ -1962,6 +2007,7 @@
       </w:pPr>
       <w:r>
         <w:rPr>
+          <w:noProof/>
           <w:sz w:val="28"/>
           <w:szCs w:val="28"/>
           <w:lang w:val="en-US"/>
@@ -2052,6 +2098,7 @@
       </w:pPr>
       <w:r>
         <w:rPr>
+          <w:noProof/>
           <w:sz w:val="28"/>
           <w:szCs w:val="28"/>
           <w:lang w:val="en-US"/>
@@ -2135,15 +2182,7 @@
           <w:szCs w:val="28"/>
           <w:lang w:val="en-US"/>
         </w:rPr>
-        <w:t xml:space="preserve"> JSON</w:t>
-      </w:r>
-      <w:r>
-        <w:rPr>
-          <w:sz w:val="28"/>
-          <w:szCs w:val="28"/>
-          <w:lang w:val="en-US"/>
-        </w:rPr>
-        <w:t>-</w:t>
+        <w:t xml:space="preserve"> JSON-</w:t>
       </w:r>
       <w:r>
         <w:rPr>
@@ -2277,9 +2316,68 @@
         <w:rPr>
           <w:sz w:val="28"/>
           <w:szCs w:val="28"/>
+        </w:rPr>
+        <w:t xml:space="preserve"> (</w:t>
+      </w:r>
+      <w:r>
+        <w:rPr>
+          <w:sz w:val="28"/>
+          <w:szCs w:val="28"/>
           <w:lang w:val="en-US"/>
         </w:rPr>
-        <w:t xml:space="preserve"> (Web Services Description Language) </w:t>
+        <w:t>Web</w:t>
+      </w:r>
+      <w:r>
+        <w:rPr>
+          <w:sz w:val="28"/>
+          <w:szCs w:val="28"/>
+        </w:rPr>
+        <w:t xml:space="preserve"> </w:t>
+      </w:r>
+      <w:r>
+        <w:rPr>
+          <w:sz w:val="28"/>
+          <w:szCs w:val="28"/>
+          <w:lang w:val="en-US"/>
+        </w:rPr>
+        <w:t>Services</w:t>
+      </w:r>
+      <w:r>
+        <w:rPr>
+          <w:sz w:val="28"/>
+          <w:szCs w:val="28"/>
+        </w:rPr>
+        <w:t xml:space="preserve"> </w:t>
+      </w:r>
+      <w:r>
+        <w:rPr>
+          <w:sz w:val="28"/>
+          <w:szCs w:val="28"/>
+          <w:lang w:val="en-US"/>
+        </w:rPr>
+        <w:t>Description</w:t>
+      </w:r>
+      <w:r>
+        <w:rPr>
+          <w:sz w:val="28"/>
+          <w:szCs w:val="28"/>
+        </w:rPr>
+        <w:t xml:space="preserve"> </w:t>
+      </w:r>
+      <w:r>
+        <w:rPr>
+          <w:sz w:val="28"/>
+          <w:szCs w:val="28"/>
+          <w:lang w:val="en-US"/>
+        </w:rPr>
+        <w:t>Language</w:t>
+      </w:r>
+      <w:r>
+        <w:rPr>
+          <w:sz w:val="28"/>
+          <w:szCs w:val="28"/>
+        </w:rPr>
+        <w:t xml:space="preserve">) </w:t>
       </w:r>
       <w:r>
         <w:rPr>
@@ -2292,24 +2390,37 @@
         <w:rPr>
           <w:sz w:val="28"/>
           <w:szCs w:val="28"/>
+        </w:rPr>
+        <w:t xml:space="preserve"> </w:t>
+      </w:r>
+      <w:r>
+        <w:rPr>
+          <w:sz w:val="28"/>
+          <w:szCs w:val="28"/>
+        </w:rPr>
+        <w:t>на</w:t>
+      </w:r>
+      <w:r>
+        <w:rPr>
+          <w:sz w:val="28"/>
+          <w:szCs w:val="28"/>
+        </w:rPr>
+        <w:t xml:space="preserve"> </w:t>
+      </w:r>
+      <w:r>
+        <w:rPr>
+          <w:sz w:val="28"/>
+          <w:szCs w:val="28"/>
           <w:lang w:val="en-US"/>
         </w:rPr>
-        <w:t xml:space="preserve"> </w:t>
-      </w:r>
-      <w:r>
-        <w:rPr>
-          <w:sz w:val="28"/>
-          <w:szCs w:val="28"/>
-        </w:rPr>
-        <w:t>на</w:t>
-      </w:r>
-      <w:r>
-        <w:rPr>
-          <w:sz w:val="28"/>
-          <w:szCs w:val="28"/>
-          <w:lang w:val="en-US"/>
-        </w:rPr>
-        <w:t xml:space="preserve"> XML. </w:t>
+        <w:t>XML</w:t>
+      </w:r>
+      <w:r>
+        <w:rPr>
+          <w:sz w:val="28"/>
+          <w:szCs w:val="28"/>
+        </w:rPr>
+        <w:t xml:space="preserve">. </w:t>
       </w:r>
       <w:r>
         <w:rPr>
@@ -2395,6 +2506,7 @@
       </w:pPr>
       <w:r>
         <w:rPr>
+          <w:noProof/>
           <w:sz w:val="28"/>
           <w:szCs w:val="28"/>
           <w:lang w:val="en-US"/>
@@ -2486,6 +2598,7 @@
       </w:pPr>
       <w:r>
         <w:rPr>
+          <w:noProof/>
           <w:sz w:val="28"/>
           <w:szCs w:val="28"/>
         </w:rPr>
@@ -2533,22 +2646,14 @@
         <w:rPr>
           <w:sz w:val="28"/>
           <w:szCs w:val="28"/>
-          <w:lang w:val="en-US"/>
-        </w:rPr>
-      </w:pPr>
-      <w:r>
-        <w:rPr>
-          <w:sz w:val="28"/>
-          <w:szCs w:val="28"/>
-        </w:rPr>
-        <w:t>Рисунок 1.4 –</w:t>
-      </w:r>
-      <w:r>
-        <w:rPr>
-          <w:sz w:val="28"/>
-          <w:szCs w:val="28"/>
-        </w:rPr>
-        <w:t xml:space="preserve"> Пример </w:t>
+        </w:rPr>
+      </w:pPr>
+      <w:r>
+        <w:rPr>
+          <w:sz w:val="28"/>
+          <w:szCs w:val="28"/>
+        </w:rPr>
+        <w:t xml:space="preserve">Рисунок 1.4 – Пример </w:t>
       </w:r>
       <w:r>
         <w:rPr>
@@ -2584,7 +2689,71 @@
           <w:szCs w:val="28"/>
           <w:lang w:val="en-US"/>
         </w:rPr>
-        <w:t xml:space="preserve"> (Representational State Transfer) - </w:t>
+        <w:t xml:space="preserve"> (</w:t>
+      </w:r>
+      <w:r>
+        <w:rPr>
+          <w:sz w:val="28"/>
+          <w:szCs w:val="28"/>
+          <w:lang w:val="en-US"/>
+        </w:rPr>
+        <w:t>Representational</w:t>
+      </w:r>
+      <w:r>
+        <w:rPr>
+          <w:sz w:val="28"/>
+          <w:szCs w:val="28"/>
+          <w:lang w:val="en-US"/>
+        </w:rPr>
+        <w:t xml:space="preserve"> </w:t>
+      </w:r>
+      <w:r>
+        <w:rPr>
+          <w:sz w:val="28"/>
+          <w:szCs w:val="28"/>
+          <w:lang w:val="en-US"/>
+        </w:rPr>
+        <w:t>State</w:t>
+      </w:r>
+      <w:r>
+        <w:rPr>
+          <w:sz w:val="28"/>
+          <w:szCs w:val="28"/>
+          <w:lang w:val="en-US"/>
+        </w:rPr>
+        <w:t xml:space="preserve"> </w:t>
+      </w:r>
+      <w:r>
+        <w:rPr>
+          <w:sz w:val="28"/>
+          <w:szCs w:val="28"/>
+          <w:lang w:val="en-US"/>
+        </w:rPr>
+        <w:t>Transfer</w:t>
+      </w:r>
+      <w:r>
+        <w:rPr>
+          <w:sz w:val="28"/>
+          <w:szCs w:val="28"/>
+          <w:lang w:val="en-US"/>
+        </w:rPr>
+        <w:t xml:space="preserve">) </w:t>
+      </w:r>
+      <w:r>
+        <w:rPr>
+          <w:sz w:val="28"/>
+          <w:szCs w:val="28"/>
+          <w:lang w:val="en-US"/>
+        </w:rPr>
+        <w:t>–</w:t>
+      </w:r>
+      <w:r>
+        <w:rPr>
+          <w:sz w:val="28"/>
+          <w:szCs w:val="28"/>
+          <w:lang w:val="en-US"/>
+        </w:rPr>
+        <w:t xml:space="preserve"> </w:t>
       </w:r>
       <w:r>
         <w:rPr>
@@ -2674,7 +2843,55 @@
           <w:szCs w:val="28"/>
           <w:lang w:val="en-US"/>
         </w:rPr>
-        <w:t xml:space="preserve"> World Wide Web. </w:t>
+        <w:t xml:space="preserve"> </w:t>
+      </w:r>
+      <w:r>
+        <w:rPr>
+          <w:sz w:val="28"/>
+          <w:szCs w:val="28"/>
+          <w:lang w:val="en-US"/>
+        </w:rPr>
+        <w:t>World</w:t>
+      </w:r>
+      <w:r>
+        <w:rPr>
+          <w:sz w:val="28"/>
+          <w:szCs w:val="28"/>
+          <w:lang w:val="en-US"/>
+        </w:rPr>
+        <w:t xml:space="preserve"> </w:t>
+      </w:r>
+      <w:r>
+        <w:rPr>
+          <w:sz w:val="28"/>
+          <w:szCs w:val="28"/>
+          <w:lang w:val="en-US"/>
+        </w:rPr>
+        <w:t>Wide</w:t>
+      </w:r>
+      <w:r>
+        <w:rPr>
+          <w:sz w:val="28"/>
+          <w:szCs w:val="28"/>
+          <w:lang w:val="en-US"/>
+        </w:rPr>
+        <w:t xml:space="preserve"> </w:t>
+      </w:r>
+      <w:r>
+        <w:rPr>
+          <w:sz w:val="28"/>
+          <w:szCs w:val="28"/>
+          <w:lang w:val="en-US"/>
+        </w:rPr>
+        <w:t>Web</w:t>
+      </w:r>
+      <w:r>
+        <w:rPr>
+          <w:sz w:val="28"/>
+          <w:szCs w:val="28"/>
+          <w:lang w:val="en-US"/>
+        </w:rPr>
+        <w:t xml:space="preserve">. </w:t>
       </w:r>
       <w:r>
         <w:rPr>
@@ -2712,6 +2929,7 @@
       </w:pPr>
       <w:r>
         <w:rPr>
+          <w:noProof/>
           <w:sz w:val="28"/>
           <w:szCs w:val="28"/>
           <w:lang w:val="en-US"/>
@@ -2760,7 +2978,6 @@
         <w:rPr>
           <w:sz w:val="28"/>
           <w:szCs w:val="28"/>
-          <w:lang w:val="en-US"/>
         </w:rPr>
       </w:pPr>
       <w:r>
@@ -2774,7 +2991,6 @@
         <w:rPr>
           <w:sz w:val="28"/>
           <w:szCs w:val="28"/>
-          <w:lang w:val="en-US"/>
         </w:rPr>
         <w:t>5</w:t>
       </w:r>
@@ -2819,7 +3035,15 @@
           <w:u w:val="single"/>
           <w:lang w:val="en-US"/>
         </w:rPr>
-        <w:t xml:space="preserve">REST </w:t>
+        <w:t>REST</w:t>
+      </w:r>
+      <w:r>
+        <w:rPr>
+          <w:sz w:val="28"/>
+          <w:szCs w:val="28"/>
+          <w:u w:val="single"/>
+        </w:rPr>
+        <w:t xml:space="preserve"> </w:t>
       </w:r>
       <w:r>
         <w:rPr>
@@ -3011,14 +3235,7 @@
           <w:sz w:val="28"/>
           <w:szCs w:val="28"/>
         </w:rPr>
-        <w:t xml:space="preserve">Гипермедиа как средство изменения состояния приложения </w:t>
-      </w:r>
-      <w:r>
-        <w:rPr>
-          <w:sz w:val="28"/>
-          <w:szCs w:val="28"/>
-        </w:rPr>
-        <w:t>(</w:t>
+        <w:t>Гипермедиа как средство изменения состояния приложения (</w:t>
       </w:r>
       <w:r>
         <w:rPr>
@@ -3460,7 +3677,6 @@
           <w:t>PWS (</w:t>
         </w:r>
         <w:proofErr w:type="spellStart"/>
-        <w:proofErr w:type="gramStart"/>
         <w:r>
           <w:rPr>
             <w:rStyle w:val="a6"/>
@@ -3470,7 +3686,6 @@
           <w:t>notion.site</w:t>
         </w:r>
         <w:proofErr w:type="spellEnd"/>
-        <w:proofErr w:type="gramEnd"/>
         <w:r>
           <w:rPr>
             <w:rStyle w:val="a6"/>
@@ -3550,7 +3765,6 @@
         <w:rPr>
           <w:sz w:val="28"/>
           <w:szCs w:val="28"/>
-          <w:lang w:val="en-US"/>
         </w:rPr>
       </w:pPr>
       <w:hyperlink r:id="rId15" w:history="1">
@@ -3571,7 +3785,6 @@
         <w:rPr>
           <w:sz w:val="28"/>
           <w:szCs w:val="28"/>
-          <w:lang w:val="en-US"/>
         </w:rPr>
       </w:pPr>
       <w:hyperlink r:id="rId16" w:history="1">
@@ -3592,6 +3805,7 @@
         <w:rPr>
           <w:sz w:val="28"/>
           <w:szCs w:val="28"/>
+          <w:lang w:val="en-US"/>
         </w:rPr>
       </w:pPr>
       <w:hyperlink r:id="rId17" w:history="1">
@@ -3613,6 +3827,7 @@
         <w:rPr>
           <w:sz w:val="28"/>
           <w:szCs w:val="28"/>
+          <w:lang w:val="en-US"/>
         </w:rPr>
       </w:pPr>
       <w:hyperlink r:id="rId18" w:history="1">
@@ -3621,8 +3836,26 @@
             <w:rStyle w:val="a6"/>
             <w:sz w:val="28"/>
             <w:szCs w:val="28"/>
+            <w:lang w:val="en-US"/>
           </w:rPr>
-          <w:t>XML — Википедия (wikipedia.org)</w:t>
+          <w:t xml:space="preserve">XML — </w:t>
+        </w:r>
+        <w:r>
+          <w:rPr>
+            <w:rStyle w:val="a6"/>
+            <w:sz w:val="28"/>
+            <w:szCs w:val="28"/>
+          </w:rPr>
+          <w:t>Википедия</w:t>
+        </w:r>
+        <w:r>
+          <w:rPr>
+            <w:rStyle w:val="a6"/>
+            <w:sz w:val="28"/>
+            <w:szCs w:val="28"/>
+            <w:lang w:val="en-US"/>
+          </w:rPr>
+          <w:t xml:space="preserve"> (wikipedia.org)</w:t>
         </w:r>
       </w:hyperlink>
     </w:p>
@@ -3633,6 +3866,7 @@
         <w:rPr>
           <w:sz w:val="28"/>
           <w:szCs w:val="28"/>
+          <w:lang w:val="en-US"/>
         </w:rPr>
       </w:pPr>
       <w:hyperlink r:id="rId19" w:history="1">
@@ -3641,8 +3875,26 @@
             <w:rStyle w:val="a6"/>
             <w:sz w:val="28"/>
             <w:szCs w:val="28"/>
+            <w:lang w:val="en-US"/>
           </w:rPr>
-          <w:t>JSON — Википедия (wikipedia.org)</w:t>
+          <w:t xml:space="preserve">JSON — </w:t>
+        </w:r>
+        <w:r>
+          <w:rPr>
+            <w:rStyle w:val="a6"/>
+            <w:sz w:val="28"/>
+            <w:szCs w:val="28"/>
+          </w:rPr>
+          <w:t>Википедия</w:t>
+        </w:r>
+        <w:r>
+          <w:rPr>
+            <w:rStyle w:val="a6"/>
+            <w:sz w:val="28"/>
+            <w:szCs w:val="28"/>
+            <w:lang w:val="en-US"/>
+          </w:rPr>
+          <w:t xml:space="preserve"> (wikipedia.org)</w:t>
         </w:r>
       </w:hyperlink>
     </w:p>
@@ -3677,73 +3929,25 @@
           <w:sz w:val="28"/>
           <w:szCs w:val="28"/>
         </w:rPr>
-        <w:t>В ходе лабораторной работы были изучены основные принципы и стандарты, лежащие в основе веб-сервисов.</w:t>
-      </w:r>
-      <w:r>
+        <w:t>В ходе лабораторной работы были изучены основные принципы и стандарты, лежащие в основе веб-сервисов. Были рассмотрены ключевые технологии, такие как SOAP, WSDL, UDDI, которые позволили определить набор стандартов, необходимых для разработки и использования веб-сервисов. Были проанализированы особенности форматов обмена данными XML и JSON, а также сопоставлены их возможности.</w:t>
+      </w:r>
+    </w:p>
+    <w:p>
+      <w:pPr>
+        <w:ind w:firstLine="709"/>
         <w:rPr>
           <w:bCs/>
           <w:sz w:val="28"/>
           <w:szCs w:val="28"/>
         </w:rPr>
-        <w:t xml:space="preserve"> </w:t>
-      </w:r>
+      </w:pPr>
       <w:r>
         <w:rPr>
           <w:bCs/>
           <w:sz w:val="28"/>
           <w:szCs w:val="28"/>
         </w:rPr>
-        <w:t>Были рассмотрены ключевые технологии, такие как SOAP, WSDL, UDDI, которые позволили определить набор стандартов, необходимых для разработки и использования веб-сервисов.</w:t>
-      </w:r>
-      <w:r>
-        <w:rPr>
-          <w:bCs/>
-          <w:sz w:val="28"/>
-          <w:szCs w:val="28"/>
-        </w:rPr>
-        <w:t xml:space="preserve"> </w:t>
-      </w:r>
-      <w:r>
-        <w:rPr>
-          <w:bCs/>
-          <w:sz w:val="28"/>
-          <w:szCs w:val="28"/>
-        </w:rPr>
-        <w:t>Были проанализированы особенности форматов обмена данными XML и JSON, а также сопоставлены их возможности.</w:t>
-      </w:r>
-    </w:p>
-    <w:p>
-      <w:pPr>
-        <w:ind w:firstLine="709"/>
-        <w:rPr>
-          <w:bCs/>
-          <w:sz w:val="28"/>
-          <w:szCs w:val="28"/>
-        </w:rPr>
-      </w:pPr>
-      <w:r>
-        <w:rPr>
-          <w:bCs/>
-          <w:sz w:val="28"/>
-          <w:szCs w:val="28"/>
-        </w:rPr>
-        <w:t>На основании изучения механизмов RPC и REST были сделаны выводы об основных подходах к разработке распределенных приложений и веб-сервисов.</w:t>
-      </w:r>
-      <w:r>
-        <w:rPr>
-          <w:bCs/>
-          <w:sz w:val="28"/>
-          <w:szCs w:val="28"/>
-        </w:rPr>
-        <w:t xml:space="preserve"> </w:t>
-      </w:r>
-      <w:r>
-        <w:rPr>
-          <w:bCs/>
-          <w:sz w:val="28"/>
-          <w:szCs w:val="28"/>
-        </w:rPr>
-        <w:t>Путем анализа основных концепций, заложенных в стандарте WSDL, удалось получить представление о способах описания интерфейсов веб-сервисов.</w:t>
+        <w:t>На основании изучения механизмов RPC и REST были сделаны выводы об основных подходах к разработке распределенных приложений и веб-сервисов. Путем анализа основных концепций, заложенных в стандарте WSDL, удалось получить представление о способах описания интерфейсов веб-сервисов.</w:t>
       </w:r>
     </w:p>
     <w:p>
@@ -7163,6 +7367,7 @@
   <w:style w:type="character" w:default="1" w:styleId="a0">
     <w:name w:val="Default Paragraph Font"/>
     <w:uiPriority w:val="1"/>
+    <w:semiHidden/>
     <w:unhideWhenUsed/>
   </w:style>
   <w:style w:type="table" w:default="1" w:styleId="a1">

</xml_diff>